<commit_message>
07/03/2017 Reporter Name Added
</commit_message>
<xml_diff>
--- a/gitintro.docx
+++ b/gitintro.docx
@@ -2,6 +2,21 @@
 <file path=word/document.xml><?xml version="1.0" encoding="utf-8"?>
 <w:document xmlns:wpc="http://schemas.microsoft.com/office/word/2010/wordprocessingCanvas" xmlns:cx="http://schemas.microsoft.com/office/drawing/2014/chartex" xmlns:mc="http://schemas.openxmlformats.org/markup-compatibility/2006" xmlns:o="urn:schemas-microsoft-com:office:office" xmlns:r="http://schemas.openxmlformats.org/officeDocument/2006/relationships" xmlns:m="http://schemas.openxmlformats.org/officeDocument/2006/math" xmlns:v="urn:schemas-microsoft-com:vml" xmlns:wp14="http://schemas.microsoft.com/office/word/2010/wordprocessingDrawing" xmlns:wp="http://schemas.openxmlformats.org/drawingml/2006/wordprocessingDrawing" xmlns:w10="urn:schemas-microsoft-com:office:word" xmlns:w="http://schemas.openxmlformats.org/wordprocessingml/2006/main" xmlns:w14="http://schemas.microsoft.com/office/word/2010/wordml" xmlns:w15="http://schemas.microsoft.com/office/word/2012/wordml" xmlns:w16se="http://schemas.microsoft.com/office/word/2015/wordml/symex" xmlns:wpg="http://schemas.microsoft.com/office/word/2010/wordprocessingGroup" xmlns:wpi="http://schemas.microsoft.com/office/word/2010/wordprocessingInk" xmlns:wne="http://schemas.microsoft.com/office/word/2006/wordml" xmlns:wps="http://schemas.microsoft.com/office/word/2010/wordprocessingShape" mc:Ignorable="w14 w15 w16se wp14">
   <w:body>
+    <w:p>
+      <w:pPr>
+        <w:rPr>
+          <w:b/>
+        </w:rPr>
+      </w:pPr>
+      <w:r>
+        <w:rPr>
+          <w:b/>
+        </w:rPr>
+        <w:t>Name: Jomari Albert Langamon</w:t>
+      </w:r>
+      <w:bookmarkStart w:id="0" w:name="_GoBack"/>
+      <w:bookmarkEnd w:id="0"/>
+    </w:p>
     <w:p>
       <w:pPr>
         <w:rPr>
@@ -66,15 +81,7 @@
     </w:p>
     <w:p>
       <w:r>
-        <w:t xml:space="preserve">A </w:t>
-      </w:r>
-      <w:proofErr w:type="spellStart"/>
-      <w:r>
-        <w:t>Git</w:t>
-      </w:r>
-      <w:proofErr w:type="spellEnd"/>
-      <w:r>
-        <w:t xml:space="preserve"> project is represented by a “repository”, which contains the complete history of the project from its inception.</w:t>
+        <w:t>A Git project is represented by a “repository”, which contains the complete history of the project from its inception.</w:t>
       </w:r>
     </w:p>
     <w:p>
@@ -185,86 +192,30 @@
         </w:numPr>
       </w:pPr>
       <w:r>
-        <w:t xml:space="preserve">You do a commit, which takes the files as they are in the staging area and stores that snapshots permanently to your </w:t>
-      </w:r>
-      <w:proofErr w:type="spellStart"/>
-      <w:r>
-        <w:t>Git</w:t>
-      </w:r>
-      <w:proofErr w:type="spellEnd"/>
-      <w:r>
-        <w:t xml:space="preserve"> directory.</w:t>
-      </w:r>
-    </w:p>
-    <w:p>
-      <w:pPr>
-        <w:rPr>
-          <w:b/>
-        </w:rPr>
-      </w:pPr>
-      <w:r>
-        <w:rPr>
-          <w:b/>
-        </w:rPr>
-        <w:t xml:space="preserve">Initializing </w:t>
-      </w:r>
-      <w:proofErr w:type="spellStart"/>
-      <w:r>
-        <w:rPr>
-          <w:b/>
-        </w:rPr>
-        <w:t>Git</w:t>
-      </w:r>
-      <w:proofErr w:type="spellEnd"/>
-    </w:p>
-    <w:p>
-      <w:r>
-        <w:t xml:space="preserve">Step 1: </w:t>
-      </w:r>
-      <w:proofErr w:type="spellStart"/>
-      <w:r>
-        <w:t>git</w:t>
-      </w:r>
-      <w:proofErr w:type="spellEnd"/>
-      <w:r>
-        <w:t xml:space="preserve"> </w:t>
-      </w:r>
-      <w:proofErr w:type="spellStart"/>
-      <w:r>
-        <w:t>config</w:t>
-      </w:r>
-      <w:proofErr w:type="spellEnd"/>
-      <w:r>
-        <w:t xml:space="preserve"> –global user.name “YOUR NAME”</w:t>
-      </w:r>
-    </w:p>
-    <w:p>
-      <w:r>
-        <w:t xml:space="preserve">Step 2: </w:t>
-      </w:r>
-      <w:proofErr w:type="spellStart"/>
-      <w:r>
-        <w:t>git</w:t>
-      </w:r>
-      <w:proofErr w:type="spellEnd"/>
-      <w:r>
-        <w:t xml:space="preserve"> </w:t>
-      </w:r>
-      <w:proofErr w:type="spellStart"/>
-      <w:r>
-        <w:t>config</w:t>
-      </w:r>
-      <w:proofErr w:type="spellEnd"/>
-      <w:r>
-        <w:t xml:space="preserve"> –global </w:t>
-      </w:r>
-      <w:proofErr w:type="spellStart"/>
-      <w:r>
-        <w:t>user.email</w:t>
-      </w:r>
-      <w:proofErr w:type="spellEnd"/>
-      <w:r>
-        <w:t xml:space="preserve"> “YOUR EMAIL ADDRESS”</w:t>
+        <w:t>You do a commit, which takes the files as they are in the staging area and stores that snapshots permanently to your Git directory.</w:t>
+      </w:r>
+    </w:p>
+    <w:p>
+      <w:pPr>
+        <w:rPr>
+          <w:b/>
+        </w:rPr>
+      </w:pPr>
+      <w:r>
+        <w:rPr>
+          <w:b/>
+        </w:rPr>
+        <w:t>Initializing Git</w:t>
+      </w:r>
+    </w:p>
+    <w:p>
+      <w:r>
+        <w:t>Step 1: git config –global user.name “YOUR NAME”</w:t>
+      </w:r>
+    </w:p>
+    <w:p>
+      <w:r>
+        <w:t>Step 2: git config –global user.email “YOUR EMAIL ADDRESS”</w:t>
       </w:r>
     </w:p>
     <w:p/>
@@ -280,7 +231,6 @@
         <w:rPr>
           <w:b/>
         </w:rPr>
-        <w:lastRenderedPageBreak/>
         <w:t>Create an account at Github.com</w:t>
       </w:r>
       <w:r>
@@ -329,65 +279,103 @@
         <w:t>,</w:t>
       </w:r>
       <w:r>
+        <w:t xml:space="preserve"> git init</w:t>
+      </w:r>
+    </w:p>
+    <w:p>
+      <w:r>
+        <w:rPr>
+          <w:b/>
+        </w:rPr>
+        <w:t>Step 4</w:t>
+      </w:r>
+      <w:r>
+        <w:rPr>
+          <w:b/>
+        </w:rPr>
+        <w:t>:</w:t>
+      </w:r>
+      <w:r>
+        <w:t xml:space="preserve"> to add all files in the remote repository, you must commit them first! Type git commit –m “Your Comment” (This comm</w:t>
+      </w:r>
+      <w:r>
+        <w:t>its the tracked changes and prep</w:t>
+      </w:r>
+      <w:r>
+        <w:t>ares them to be pushed to a remote repo)</w:t>
+      </w:r>
+    </w:p>
+    <w:p>
+      <w:r>
+        <w:rPr>
+          <w:b/>
+        </w:rPr>
+        <w:t>Step 5</w:t>
+      </w:r>
+      <w:r>
+        <w:rPr>
+          <w:b/>
+        </w:rPr>
+        <w:t>:</w:t>
+      </w:r>
+      <w:r>
+        <w:rPr>
+          <w:b/>
+        </w:rPr>
         <w:t xml:space="preserve"> </w:t>
       </w:r>
-      <w:proofErr w:type="spellStart"/>
-      <w:r>
-        <w:t>git</w:t>
-      </w:r>
-      <w:proofErr w:type="spellEnd"/>
-      <w:r>
+      <w:r>
+        <w:t>Add them to the repo! Type git push add origin REMOTE REPOSITORY URL</w:t>
+      </w:r>
+    </w:p>
+    <w:p>
+      <w:r>
+        <w:rPr>
+          <w:b/>
+        </w:rPr>
+        <w:t>Step 6:</w:t>
+      </w:r>
+      <w:r>
+        <w:rPr>
+          <w:b/>
+        </w:rPr>
         <w:t xml:space="preserve"> </w:t>
       </w:r>
-      <w:proofErr w:type="spellStart"/>
-      <w:r>
-        <w:t>init</w:t>
-      </w:r>
-      <w:proofErr w:type="spellEnd"/>
-    </w:p>
-    <w:p>
-      <w:r>
-        <w:rPr>
-          <w:b/>
-        </w:rPr>
-        <w:t>Step 4</w:t>
-      </w:r>
-      <w:r>
-        <w:rPr>
-          <w:b/>
-        </w:rPr>
-        <w:t>:</w:t>
-      </w:r>
-      <w:r>
-        <w:t xml:space="preserve"> to add all files in the remote repository, you must commit them first! Type </w:t>
-      </w:r>
-      <w:proofErr w:type="spellStart"/>
-      <w:r>
-        <w:t>git</w:t>
-      </w:r>
-      <w:proofErr w:type="spellEnd"/>
-      <w:r>
-        <w:t xml:space="preserve"> commit –m “Your Comment” (This comm</w:t>
-      </w:r>
-      <w:r>
-        <w:t>its the tracked changes and prep</w:t>
-      </w:r>
-      <w:r>
-        <w:t>ares them to be pushed to a remote repo)</w:t>
-      </w:r>
-    </w:p>
-    <w:p>
-      <w:r>
-        <w:rPr>
-          <w:b/>
-        </w:rPr>
-        <w:t>Step 5</w:t>
-      </w:r>
-      <w:r>
-        <w:rPr>
-          <w:b/>
-        </w:rPr>
-        <w:t>:</w:t>
+      <w:r>
+        <w:t>Git remote –v (Verifies the new remote URL)</w:t>
+      </w:r>
+    </w:p>
+    <w:p/>
+    <w:p>
+      <w:pPr>
+        <w:rPr>
+          <w:b/>
+        </w:rPr>
+      </w:pPr>
+      <w:r>
+        <w:rPr>
+          <w:b/>
+        </w:rPr>
+        <w:t xml:space="preserve">Cloning your repository </w:t>
+      </w:r>
+    </w:p>
+    <w:p>
+      <w:r>
+        <w:rPr>
+          <w:b/>
+        </w:rPr>
+        <w:t xml:space="preserve">Step 1: </w:t>
+      </w:r>
+      <w:r>
+        <w:t>At your github account you can see the clone or download section, click it and copy the link</w:t>
+      </w:r>
+    </w:p>
+    <w:p>
+      <w:r>
+        <w:rPr>
+          <w:b/>
+        </w:rPr>
+        <w:t>Step 2:</w:t>
       </w:r>
       <w:r>
         <w:rPr>
@@ -396,23 +384,15 @@
         <w:t xml:space="preserve"> </w:t>
       </w:r>
       <w:r>
-        <w:t xml:space="preserve">Add them to the repo! Type </w:t>
-      </w:r>
-      <w:proofErr w:type="spellStart"/>
-      <w:r>
-        <w:t>git</w:t>
-      </w:r>
-      <w:proofErr w:type="spellEnd"/>
-      <w:r>
-        <w:t xml:space="preserve"> push add origin REMOTE REPOSITORY URL</w:t>
-      </w:r>
-    </w:p>
-    <w:p>
-      <w:r>
-        <w:rPr>
-          <w:b/>
-        </w:rPr>
-        <w:t>Step 6:</w:t>
+        <w:t>At your cmd, get to the directory to where you want to put the cloned repo</w:t>
+      </w:r>
+    </w:p>
+    <w:p>
+      <w:r>
+        <w:rPr>
+          <w:b/>
+        </w:rPr>
+        <w:t>Step 3:</w:t>
       </w:r>
       <w:r>
         <w:rPr>
@@ -420,13 +400,8 @@
         </w:rPr>
         <w:t xml:space="preserve"> </w:t>
       </w:r>
-      <w:proofErr w:type="spellStart"/>
-      <w:r>
-        <w:t>Git</w:t>
-      </w:r>
-      <w:proofErr w:type="spellEnd"/>
-      <w:r>
-        <w:t xml:space="preserve"> remote –v (Verifies the new remote URL)</w:t>
+      <w:r>
+        <w:t>type git clone “THE LINK YOU COPIED”</w:t>
       </w:r>
     </w:p>
     <w:p/>
@@ -440,89 +415,6 @@
         <w:rPr>
           <w:b/>
         </w:rPr>
-        <w:t xml:space="preserve">Cloning your repository </w:t>
-      </w:r>
-    </w:p>
-    <w:p>
-      <w:r>
-        <w:rPr>
-          <w:b/>
-        </w:rPr>
-        <w:t xml:space="preserve">Step 1: </w:t>
-      </w:r>
-      <w:r>
-        <w:t xml:space="preserve">At your </w:t>
-      </w:r>
-      <w:proofErr w:type="spellStart"/>
-      <w:r>
-        <w:t>github</w:t>
-      </w:r>
-      <w:proofErr w:type="spellEnd"/>
-      <w:r>
-        <w:t xml:space="preserve"> account you can see the clone or download section, click it and copy the link</w:t>
-      </w:r>
-    </w:p>
-    <w:p>
-      <w:r>
-        <w:rPr>
-          <w:b/>
-        </w:rPr>
-        <w:t>Step 2:</w:t>
-      </w:r>
-      <w:r>
-        <w:rPr>
-          <w:b/>
-        </w:rPr>
-        <w:t xml:space="preserve"> </w:t>
-      </w:r>
-      <w:r>
-        <w:t xml:space="preserve">At your </w:t>
-      </w:r>
-      <w:proofErr w:type="spellStart"/>
-      <w:r>
-        <w:t>cmd</w:t>
-      </w:r>
-      <w:proofErr w:type="spellEnd"/>
-      <w:r>
-        <w:t>, get to the directory to where you want to put the cloned repo</w:t>
-      </w:r>
-    </w:p>
-    <w:p>
-      <w:r>
-        <w:rPr>
-          <w:b/>
-        </w:rPr>
-        <w:t>Step 3:</w:t>
-      </w:r>
-      <w:r>
-        <w:rPr>
-          <w:b/>
-        </w:rPr>
-        <w:t xml:space="preserve"> </w:t>
-      </w:r>
-      <w:r>
-        <w:t xml:space="preserve">type </w:t>
-      </w:r>
-      <w:proofErr w:type="spellStart"/>
-      <w:r>
-        <w:t>git</w:t>
-      </w:r>
-      <w:proofErr w:type="spellEnd"/>
-      <w:r>
-        <w:t xml:space="preserve"> clone “THE LINK YOU COPIED”</w:t>
-      </w:r>
-    </w:p>
-    <w:p/>
-    <w:p>
-      <w:pPr>
-        <w:rPr>
-          <w:b/>
-        </w:rPr>
-      </w:pPr>
-      <w:r>
-        <w:rPr>
-          <w:b/>
-        </w:rPr>
         <w:t>You want to contribute to someone’s project? Why not? Use Fetch!</w:t>
       </w:r>
     </w:p>
@@ -537,13 +429,8 @@
         <w:t xml:space="preserve">Pull requests </w:t>
       </w:r>
       <w:r>
-        <w:t xml:space="preserve">can help make other people’s projects better by offering your changes up to the original project. Forking is the core of social coding at </w:t>
-      </w:r>
-      <w:proofErr w:type="spellStart"/>
-      <w:r>
-        <w:t>Github</w:t>
-      </w:r>
-      <w:proofErr w:type="spellEnd"/>
+        <w:t>can help make other people’s projects better by offering your changes up to the original project. Forking is the core of social coding at Github</w:t>
+      </w:r>
       <w:r>
         <w:t>.</w:t>
       </w:r>
@@ -560,8 +447,6 @@
         </w:rPr>
         <w:t>Create a local Clone of your fork</w:t>
       </w:r>
-      <w:bookmarkStart w:id="0" w:name="_GoBack"/>
-      <w:bookmarkEnd w:id="0"/>
     </w:p>
     <w:p>
       <w:pPr>
@@ -604,13 +489,8 @@
           <w:b/>
         </w:rPr>
       </w:pPr>
-      <w:proofErr w:type="spellStart"/>
-      <w:r>
-        <w:t>git</w:t>
-      </w:r>
-      <w:proofErr w:type="spellEnd"/>
-      <w:r>
-        <w:t xml:space="preserve"> clone “LINK” at the desired destination</w:t>
+      <w:r>
+        <w:t>git clone “LINK” at the desired destination</w:t>
       </w:r>
       <w:r>
         <w:rPr>
@@ -646,33 +526,7 @@
           <w:szCs w:val="24"/>
           <w:lang w:eastAsia="en-PH"/>
         </w:rPr>
-        <w:t xml:space="preserve">Configure </w:t>
-      </w:r>
-      <w:proofErr w:type="spellStart"/>
-      <w:r>
-        <w:rPr>
-          <w:rFonts w:ascii="Times New Roman" w:eastAsia="Times New Roman" w:hAnsi="Times New Roman" w:cs="Times New Roman"/>
-          <w:b/>
-          <w:bCs/>
-          <w:color w:val="000000" w:themeColor="text1"/>
-          <w:sz w:val="24"/>
-          <w:szCs w:val="24"/>
-          <w:lang w:eastAsia="en-PH"/>
-        </w:rPr>
-        <w:t>Git</w:t>
-      </w:r>
-      <w:proofErr w:type="spellEnd"/>
-      <w:r>
-        <w:rPr>
-          <w:rFonts w:ascii="Times New Roman" w:eastAsia="Times New Roman" w:hAnsi="Times New Roman" w:cs="Times New Roman"/>
-          <w:b/>
-          <w:bCs/>
-          <w:color w:val="000000" w:themeColor="text1"/>
-          <w:sz w:val="24"/>
-          <w:szCs w:val="24"/>
-          <w:lang w:eastAsia="en-PH"/>
-        </w:rPr>
-        <w:t xml:space="preserve"> to sync your fork with the original Spoon-Knife repository</w:t>
+        <w:t>Configure Git to sync your fork with the original Spoon-Knife repository</w:t>
       </w:r>
     </w:p>
     <w:p>
@@ -684,15 +538,7 @@
         </w:numPr>
       </w:pPr>
       <w:r>
-        <w:t xml:space="preserve">On </w:t>
-      </w:r>
-      <w:proofErr w:type="spellStart"/>
-      <w:r>
-        <w:t>Github</w:t>
-      </w:r>
-      <w:proofErr w:type="spellEnd"/>
-      <w:r>
-        <w:t>, get to the main profile of the person to where the project you want to work on belongs.</w:t>
+        <w:t>On Github, get to the main profile of the person to where the project you want to work on belongs.</w:t>
       </w:r>
     </w:p>
     <w:p>
@@ -716,15 +562,7 @@
         </w:numPr>
       </w:pPr>
       <w:r>
-        <w:t xml:space="preserve">Get to </w:t>
-      </w:r>
-      <w:proofErr w:type="spellStart"/>
-      <w:r>
-        <w:t>cmd</w:t>
-      </w:r>
-      <w:proofErr w:type="spellEnd"/>
-      <w:r>
-        <w:t xml:space="preserve"> and change your directory to where you want to put the cloned fork then follow the previous section.</w:t>
+        <w:t>Get to cmd and change your directory to where you want to put the cloned fork then follow the previous section.</w:t>
       </w:r>
     </w:p>
     <w:p>
@@ -735,13 +573,8 @@
           <w:numId w:val="3"/>
         </w:numPr>
       </w:pPr>
-      <w:proofErr w:type="spellStart"/>
-      <w:r>
-        <w:t>Git</w:t>
-      </w:r>
-      <w:proofErr w:type="spellEnd"/>
-      <w:r>
-        <w:t xml:space="preserve"> remote add upstream “Original Link of the Forked Repo”</w:t>
+      <w:r>
+        <w:t>Git remote add upstream “Original Link of the Forked Repo”</w:t>
       </w:r>
     </w:p>
     <w:p/>
@@ -755,22 +588,7 @@
         <w:rPr>
           <w:b/>
         </w:rPr>
-        <w:lastRenderedPageBreak/>
-        <w:t xml:space="preserve">Create a new branch with </w:t>
-      </w:r>
-      <w:proofErr w:type="spellStart"/>
-      <w:r>
-        <w:rPr>
-          <w:b/>
-        </w:rPr>
-        <w:t>git</w:t>
-      </w:r>
-      <w:proofErr w:type="spellEnd"/>
-      <w:r>
-        <w:rPr>
-          <w:b/>
-        </w:rPr>
-        <w:t xml:space="preserve"> and manage branch</w:t>
+        <w:t>Create a new branch with git and manage branch</w:t>
       </w:r>
     </w:p>
     <w:p>

</xml_diff>